<commit_message>
Aufwand debugged, Anfang CTX Kredit
</commit_message>
<xml_diff>
--- a/wordtemplates/07_Vorbericht_aenderungenAufwand.docx
+++ b/wordtemplates/07_Vorbericht_aenderungenAufwand.docx
@@ -316,7 +316,7 @@
       </w:r>
       <w:proofErr w:type="spellStart"/>
       <w:r>
-        <w:t>img_persaufwandstruktur</w:t>
+        <w:t>img_persaufwandsstruktur</w:t>
       </w:r>
       <w:proofErr w:type="spellEnd"/>
       <w:r>
@@ -349,8 +349,6 @@
         </w:rPr>
         <w:t xml:space="preserve"> %}</w:t>
       </w:r>
-      <w:bookmarkStart w:id="0" w:name="_GoBack"/>
-      <w:bookmarkEnd w:id="0"/>
     </w:p>
     <w:p>
       <w:pPr>
@@ -1640,10 +1638,7 @@
       </w:r>
       <w:proofErr w:type="spellEnd"/>
       <w:r>
-        <w:t xml:space="preserve"> waren </w:t>
-      </w:r>
-      <w:r>
-        <w:t>Abschreibungen in Höhe von</w:t>
+        <w:t xml:space="preserve"> waren Abschreibungen in Höhe von</w:t>
       </w:r>
       <w:r>
         <w:tab/>
@@ -1658,10 +1653,7 @@
       </w:r>
       <w:proofErr w:type="spellStart"/>
       <w:r>
-        <w:t>abschreibungen</w:t>
-      </w:r>
-      <w:r>
-        <w:t>.ansvj</w:t>
+        <w:t>abschreibungen.ansvj</w:t>
       </w:r>
       <w:proofErr w:type="spellEnd"/>
       <w:r>
@@ -2964,7 +2956,15 @@
               <w:jc w:val="right"/>
             </w:pPr>
             <w:r>
-              <w:t xml:space="preserve">{{ STK }} </w:t>
+              <w:t xml:space="preserve">{{ </w:t>
+            </w:r>
+            <w:proofErr w:type="spellStart"/>
+            <w:r>
+              <w:t>stk</w:t>
+            </w:r>
+            <w:proofErr w:type="spellEnd"/>
+            <w:r>
+              <w:t xml:space="preserve"> }} </w:t>
             </w:r>
           </w:p>
         </w:tc>
@@ -3011,7 +3011,15 @@
               <w:jc w:val="right"/>
             </w:pPr>
             <w:r>
-              <w:t>{{ SZA }}</w:t>
+              <w:t xml:space="preserve">{{ </w:t>
+            </w:r>
+            <w:proofErr w:type="spellStart"/>
+            <w:r>
+              <w:t>sza</w:t>
+            </w:r>
+            <w:proofErr w:type="spellEnd"/>
+            <w:r>
+              <w:t xml:space="preserve"> }}</w:t>
             </w:r>
           </w:p>
         </w:tc>
@@ -3055,7 +3063,15 @@
               <w:jc w:val="right"/>
             </w:pPr>
             <w:r>
-              <w:t>{{ SZZO }}</w:t>
+              <w:t xml:space="preserve">{{ </w:t>
+            </w:r>
+            <w:proofErr w:type="spellStart"/>
+            <w:r>
+              <w:t>szzo</w:t>
+            </w:r>
+            <w:proofErr w:type="spellEnd"/>
+            <w:r>
+              <w:t xml:space="preserve"> }}</w:t>
             </w:r>
           </w:p>
         </w:tc>
@@ -3094,7 +3110,10 @@
             </w:r>
             <w:proofErr w:type="spellStart"/>
             <w:r>
-              <w:t>Umlgrl</w:t>
+              <w:t>u</w:t>
+            </w:r>
+            <w:r>
+              <w:t>mlgrl</w:t>
             </w:r>
             <w:proofErr w:type="spellEnd"/>
             <w:r>
@@ -3148,7 +3167,10 @@
             </w:r>
             <w:proofErr w:type="spellStart"/>
             <w:r>
-              <w:t>Umlgrl</w:t>
+              <w:t>u</w:t>
+            </w:r>
+            <w:r>
+              <w:t>mlgrl</w:t>
             </w:r>
             <w:proofErr w:type="spellEnd"/>
             <w:r>
@@ -3220,7 +3242,10 @@
             </w:r>
             <w:proofErr w:type="spellStart"/>
             <w:r>
-              <w:t>Umlgrl</w:t>
+              <w:t>u</w:t>
+            </w:r>
+            <w:r>
+              <w:t>mlgrl</w:t>
             </w:r>
             <w:proofErr w:type="spellEnd"/>
             <w:r>
@@ -3296,7 +3321,12 @@
             </w:r>
             <w:proofErr w:type="spellStart"/>
             <w:r>
-              <w:t>Umlgrl</w:t>
+              <w:t>u</w:t>
+            </w:r>
+            <w:bookmarkStart w:id="0" w:name="_GoBack"/>
+            <w:bookmarkEnd w:id="0"/>
+            <w:r>
+              <w:t>mlgrl</w:t>
             </w:r>
             <w:proofErr w:type="spellEnd"/>
             <w:r>

</xml_diff>